<commit_message>
Added new specification to the file
</commit_message>
<xml_diff>
--- a/The_DNIF_Installation_Guide.docx
+++ b/The_DNIF_Installation_Guide.docx
@@ -101,8 +101,6 @@
           <w:r>
             <w:t>Contents</w:t>
           </w:r>
-          <w:bookmarkStart w:id="0" w:name="_GoBack"/>
-          <w:bookmarkEnd w:id="0"/>
         </w:p>
         <w:p>
           <w:pPr>
@@ -124,7 +122,7 @@
           <w:r>
             <w:fldChar w:fldCharType="separate"/>
           </w:r>
-          <w:hyperlink w:anchor="_Toc513218394" w:history="1">
+          <w:hyperlink w:anchor="_Toc513329356" w:history="1">
             <w:r>
               <w:rPr>
                 <w:rStyle w:val="Hyperlink"/>
@@ -151,7 +149,7 @@
                 <w:noProof/>
                 <w:webHidden/>
               </w:rPr>
-              <w:instrText xml:space="preserve"> PAGEREF _Toc513218394 \h </w:instrText>
+              <w:instrText xml:space="preserve"> PAGEREF _Toc513329356 \h </w:instrText>
             </w:r>
             <w:r>
               <w:rPr>
@@ -194,7 +192,7 @@
               <w:noProof/>
             </w:rPr>
           </w:pPr>
-          <w:hyperlink w:anchor="_Toc513218395" w:history="1">
+          <w:hyperlink w:anchor="_Toc513329357" w:history="1">
             <w:r>
               <w:rPr>
                 <w:rStyle w:val="Hyperlink"/>
@@ -235,7 +233,7 @@
                 <w:noProof/>
                 <w:webHidden/>
               </w:rPr>
-              <w:instrText xml:space="preserve"> PAGEREF _Toc513218395 \h </w:instrText>
+              <w:instrText xml:space="preserve"> PAGEREF _Toc513329357 \h </w:instrText>
             </w:r>
             <w:r>
               <w:rPr>
@@ -278,7 +276,7 @@
               <w:noProof/>
             </w:rPr>
           </w:pPr>
-          <w:hyperlink w:anchor="_Toc513218396" w:history="1">
+          <w:hyperlink w:anchor="_Toc513329358" w:history="1">
             <w:r>
               <w:rPr>
                 <w:rStyle w:val="Hyperlink"/>
@@ -319,7 +317,7 @@
                 <w:noProof/>
                 <w:webHidden/>
               </w:rPr>
-              <w:instrText xml:space="preserve"> PAGEREF _Toc513218396 \h </w:instrText>
+              <w:instrText xml:space="preserve"> PAGEREF _Toc513329358 \h </w:instrText>
             </w:r>
             <w:r>
               <w:rPr>
@@ -362,7 +360,7 @@
               <w:noProof/>
             </w:rPr>
           </w:pPr>
-          <w:hyperlink w:anchor="_Toc513218397" w:history="1">
+          <w:hyperlink w:anchor="_Toc513329359" w:history="1">
             <w:r>
               <w:rPr>
                 <w:rStyle w:val="Hyperlink"/>
@@ -403,7 +401,7 @@
                 <w:noProof/>
                 <w:webHidden/>
               </w:rPr>
-              <w:instrText xml:space="preserve"> PAGEREF _Toc513218397 \h </w:instrText>
+              <w:instrText xml:space="preserve"> PAGEREF _Toc513329359 \h </w:instrText>
             </w:r>
             <w:r>
               <w:rPr>
@@ -446,7 +444,7 @@
               <w:noProof/>
             </w:rPr>
           </w:pPr>
-          <w:hyperlink w:anchor="_Toc513218398" w:history="1">
+          <w:hyperlink w:anchor="_Toc513329360" w:history="1">
             <w:r>
               <w:rPr>
                 <w:rStyle w:val="Hyperlink"/>
@@ -487,7 +485,7 @@
                 <w:noProof/>
                 <w:webHidden/>
               </w:rPr>
-              <w:instrText xml:space="preserve"> PAGEREF _Toc513218398 \h </w:instrText>
+              <w:instrText xml:space="preserve"> PAGEREF _Toc513329360 \h </w:instrText>
             </w:r>
             <w:r>
               <w:rPr>
@@ -530,7 +528,7 @@
               <w:noProof/>
             </w:rPr>
           </w:pPr>
-          <w:hyperlink w:anchor="_Toc513218399" w:history="1">
+          <w:hyperlink w:anchor="_Toc513329361" w:history="1">
             <w:r>
               <w:rPr>
                 <w:rStyle w:val="Hyperlink"/>
@@ -571,7 +569,7 @@
                 <w:noProof/>
                 <w:webHidden/>
               </w:rPr>
-              <w:instrText xml:space="preserve"> PAGEREF _Toc513218399 \h </w:instrText>
+              <w:instrText xml:space="preserve"> PAGEREF _Toc513329361 \h </w:instrText>
             </w:r>
             <w:r>
               <w:rPr>
@@ -613,7 +611,7 @@
               <w:noProof/>
             </w:rPr>
           </w:pPr>
-          <w:hyperlink w:anchor="_Toc513218400" w:history="1">
+          <w:hyperlink w:anchor="_Toc513329362" w:history="1">
             <w:r>
               <w:rPr>
                 <w:rStyle w:val="Hyperlink"/>
@@ -640,7 +638,7 @@
                 <w:noProof/>
                 <w:webHidden/>
               </w:rPr>
-              <w:instrText xml:space="preserve"> PAGEREF _Toc513218400 \h </w:instrText>
+              <w:instrText xml:space="preserve"> PAGEREF _Toc513329362 \h </w:instrText>
             </w:r>
             <w:r>
               <w:rPr>
@@ -768,11 +766,11 @@
       <w:pPr>
         <w:pStyle w:val="Heading1"/>
       </w:pPr>
-      <w:bookmarkStart w:id="1" w:name="_Toc513218394"/>
+      <w:bookmarkStart w:id="0" w:name="_Toc513329356"/>
       <w:r>
         <w:t>Installation and Setup Steps for DNIF:</w:t>
       </w:r>
-      <w:bookmarkEnd w:id="1"/>
+      <w:bookmarkEnd w:id="0"/>
     </w:p>
     <w:p>
       <w:pPr>
@@ -788,16 +786,14 @@
           <w:numId w:val="6"/>
         </w:numPr>
       </w:pPr>
-      <w:bookmarkStart w:id="2" w:name="_Toc513218395"/>
-      <w:proofErr w:type="spellStart"/>
+      <w:bookmarkStart w:id="1" w:name="_Toc513329357"/>
       <w:r>
         <w:t>VirtualBox</w:t>
       </w:r>
-      <w:proofErr w:type="spellEnd"/>
       <w:r>
         <w:t xml:space="preserve"> – Ubuntu installation</w:t>
       </w:r>
-      <w:bookmarkEnd w:id="2"/>
+      <w:bookmarkEnd w:id="1"/>
     </w:p>
     <w:p>
       <w:pPr>
@@ -960,14 +956,14 @@
           <w:numId w:val="6"/>
         </w:numPr>
       </w:pPr>
-      <w:bookmarkStart w:id="3" w:name="_Toc513218396"/>
+      <w:bookmarkStart w:id="2" w:name="_Toc513329358"/>
       <w:r>
         <w:t>Docker Installation</w:t>
       </w:r>
       <w:r>
         <w:t xml:space="preserve"> on Ubuntu</w:t>
       </w:r>
-      <w:bookmarkEnd w:id="3"/>
+      <w:bookmarkEnd w:id="2"/>
     </w:p>
     <w:p>
       <w:pPr>
@@ -1004,13 +1000,8 @@
         </w:numPr>
         <w:jc w:val="both"/>
       </w:pPr>
-      <w:proofErr w:type="spellStart"/>
-      <w:r>
-        <w:t>sudo</w:t>
-      </w:r>
-      <w:proofErr w:type="spellEnd"/>
-      <w:r>
-        <w:t xml:space="preserve"> apt-get update</w:t>
+      <w:r>
+        <w:t>sudo apt-get update</w:t>
       </w:r>
     </w:p>
     <w:p>
@@ -1029,13 +1020,8 @@
         </w:numPr>
         <w:jc w:val="both"/>
       </w:pPr>
-      <w:proofErr w:type="spellStart"/>
-      <w:r>
-        <w:t>sudo</w:t>
-      </w:r>
-      <w:proofErr w:type="spellEnd"/>
-      <w:r>
-        <w:t xml:space="preserve"> apt-get install \</w:t>
+      <w:r>
+        <w:t>sudo apt-get install \</w:t>
       </w:r>
       <w:r>
         <w:t xml:space="preserve"> </w:t>
@@ -1046,13 +1032,8 @@
       <w:r>
         <w:t xml:space="preserve"> </w:t>
       </w:r>
-      <w:proofErr w:type="spellStart"/>
-      <w:r>
-        <w:t>ca</w:t>
-      </w:r>
-      <w:proofErr w:type="spellEnd"/>
-      <w:r>
-        <w:t>-certificates \</w:t>
+      <w:r>
+        <w:t>ca-certificates \</w:t>
       </w:r>
       <w:r>
         <w:t xml:space="preserve"> </w:t>
@@ -1083,23 +1064,7 @@
         <w:jc w:val="both"/>
       </w:pPr>
       <w:r>
-        <w:t>curl -</w:t>
-      </w:r>
-      <w:proofErr w:type="spellStart"/>
-      <w:r>
-        <w:t>fsSL</w:t>
-      </w:r>
-      <w:proofErr w:type="spellEnd"/>
-      <w:r>
-        <w:t xml:space="preserve"> https://download.docker.com/linux/ubuntu/gpg | </w:t>
-      </w:r>
-      <w:proofErr w:type="spellStart"/>
-      <w:r>
-        <w:t>sudo</w:t>
-      </w:r>
-      <w:proofErr w:type="spellEnd"/>
-      <w:r>
-        <w:t xml:space="preserve"> apt-key add </w:t>
+        <w:t xml:space="preserve">curl -fsSL https://download.docker.com/linux/ubuntu/gpg | sudo apt-key add </w:t>
       </w:r>
       <w:r>
         <w:t>-</w:t>
@@ -1121,13 +1086,8 @@
         </w:numPr>
         <w:jc w:val="both"/>
       </w:pPr>
-      <w:proofErr w:type="spellStart"/>
-      <w:r>
-        <w:t>sudo</w:t>
-      </w:r>
-      <w:proofErr w:type="spellEnd"/>
-      <w:r>
-        <w:t xml:space="preserve"> add-apt-repository \</w:t>
+      <w:r>
+        <w:t>sudo add-apt-repository \</w:t>
       </w:r>
       <w:r>
         <w:t xml:space="preserve"> </w:t>
@@ -1142,23 +1102,7 @@
         <w:t xml:space="preserve"> </w:t>
       </w:r>
       <w:r>
-        <w:t>$(</w:t>
-      </w:r>
-      <w:proofErr w:type="spellStart"/>
-      <w:r>
-        <w:t>lsb_release</w:t>
-      </w:r>
-      <w:proofErr w:type="spellEnd"/>
-      <w:r>
-        <w:t xml:space="preserve"> -</w:t>
-      </w:r>
-      <w:proofErr w:type="spellStart"/>
-      <w:r>
-        <w:t>cs</w:t>
-      </w:r>
-      <w:proofErr w:type="spellEnd"/>
-      <w:r>
-        <w:t>) \</w:t>
+        <w:t>$(lsb_release -cs) \</w:t>
       </w:r>
       <w:r>
         <w:t xml:space="preserve"> </w:t>
@@ -1182,13 +1126,8 @@
         </w:numPr>
         <w:jc w:val="both"/>
       </w:pPr>
-      <w:proofErr w:type="spellStart"/>
-      <w:r>
-        <w:t>sudo</w:t>
-      </w:r>
-      <w:proofErr w:type="spellEnd"/>
-      <w:r>
-        <w:t xml:space="preserve"> apt-get update</w:t>
+      <w:r>
+        <w:t>sudo apt-get update</w:t>
       </w:r>
     </w:p>
     <w:p>
@@ -1209,21 +1148,8 @@
         </w:numPr>
         <w:jc w:val="both"/>
       </w:pPr>
-      <w:proofErr w:type="spellStart"/>
-      <w:r>
-        <w:t>sudo</w:t>
-      </w:r>
-      <w:proofErr w:type="spellEnd"/>
-      <w:r>
-        <w:t xml:space="preserve"> apt-get install </w:t>
-      </w:r>
-      <w:proofErr w:type="spellStart"/>
-      <w:r>
-        <w:t>docker-ce</w:t>
-      </w:r>
-      <w:proofErr w:type="spellEnd"/>
-      <w:r>
-        <w:t>=17.06.2~ce-0~ubuntu</w:t>
+      <w:r>
+        <w:t>sudo apt-get install docker-ce=17.06.2~ce-0~ubuntu</w:t>
       </w:r>
     </w:p>
     <w:p>
@@ -1241,21 +1167,8 @@
         </w:numPr>
         <w:jc w:val="both"/>
       </w:pPr>
-      <w:proofErr w:type="spellStart"/>
-      <w:r>
-        <w:t>sudo</w:t>
-      </w:r>
-      <w:proofErr w:type="spellEnd"/>
-      <w:r>
-        <w:t xml:space="preserve"> </w:t>
-      </w:r>
-      <w:proofErr w:type="spellStart"/>
-      <w:r>
-        <w:t>docker</w:t>
-      </w:r>
-      <w:proofErr w:type="spellEnd"/>
-      <w:r>
-        <w:t xml:space="preserve"> run hello-world</w:t>
+      <w:r>
+        <w:t>sudo docker run hello-world</w:t>
       </w:r>
     </w:p>
     <w:p>
@@ -1273,13 +1186,8 @@
         </w:numPr>
         <w:jc w:val="both"/>
       </w:pPr>
-      <w:proofErr w:type="spellStart"/>
-      <w:r>
-        <w:t>sudo</w:t>
-      </w:r>
-      <w:proofErr w:type="spellEnd"/>
-      <w:r>
-        <w:t xml:space="preserve"> apt-get install python-pip</w:t>
+      <w:r>
+        <w:t>sudo apt-get install python-pip</w:t>
       </w:r>
     </w:p>
     <w:p>
@@ -1297,21 +1205,8 @@
         </w:numPr>
         <w:jc w:val="both"/>
       </w:pPr>
-      <w:proofErr w:type="spellStart"/>
-      <w:r>
-        <w:t>sudo</w:t>
-      </w:r>
-      <w:proofErr w:type="spellEnd"/>
-      <w:r>
-        <w:t xml:space="preserve"> pip install </w:t>
-      </w:r>
-      <w:proofErr w:type="spellStart"/>
-      <w:r>
-        <w:t>docker</w:t>
-      </w:r>
-      <w:proofErr w:type="spellEnd"/>
-      <w:r>
-        <w:t>-compose</w:t>
+      <w:r>
+        <w:t>sudo pip install docker-compose</w:t>
       </w:r>
     </w:p>
     <w:p>
@@ -1363,14 +1258,14 @@
           <w:numId w:val="6"/>
         </w:numPr>
       </w:pPr>
-      <w:bookmarkStart w:id="4" w:name="_Toc513218397"/>
+      <w:bookmarkStart w:id="3" w:name="_Toc513329359"/>
       <w:r>
         <w:t>Making</w:t>
       </w:r>
       <w:r>
         <w:t xml:space="preserve"> your Ubuntu IP Static:</w:t>
       </w:r>
-      <w:bookmarkEnd w:id="4"/>
+      <w:bookmarkEnd w:id="3"/>
     </w:p>
     <w:p>
       <w:pPr>
@@ -1486,7 +1381,7 @@
           <w:numId w:val="6"/>
         </w:numPr>
       </w:pPr>
-      <w:bookmarkStart w:id="5" w:name="_Toc513218398"/>
+      <w:bookmarkStart w:id="4" w:name="_Toc513329360"/>
       <w:r>
         <w:lastRenderedPageBreak/>
         <w:t>Configuration File</w:t>
@@ -1500,7 +1395,7 @@
       <w:r>
         <w:t xml:space="preserve"> One File – Named as A10</w:t>
       </w:r>
-      <w:bookmarkEnd w:id="5"/>
+      <w:bookmarkEnd w:id="4"/>
     </w:p>
     <w:p>
       <w:pPr>
@@ -1512,23 +1407,7 @@
         <w:jc w:val="both"/>
       </w:pPr>
       <w:r>
-        <w:t xml:space="preserve">A10 configuration file has all the three components as mentioned on the website – Adapter, </w:t>
-      </w:r>
-      <w:proofErr w:type="spellStart"/>
-      <w:r>
-        <w:t>Datastore</w:t>
-      </w:r>
-      <w:proofErr w:type="spellEnd"/>
-      <w:r>
-        <w:t xml:space="preserve">, &amp; </w:t>
-      </w:r>
-      <w:proofErr w:type="spellStart"/>
-      <w:r>
-        <w:t>Correlator</w:t>
-      </w:r>
-      <w:proofErr w:type="spellEnd"/>
-      <w:r>
-        <w:t>.</w:t>
+        <w:t>A10 configuration file has all the three components as mentioned on the website – Adapter, Datastore, &amp; Correlator.</w:t>
       </w:r>
     </w:p>
     <w:p>
@@ -1699,26 +1578,8 @@
         <w:pStyle w:val="NoSpacing"/>
       </w:pPr>
       <w:r>
-        <w:t>Example: /home/</w:t>
-      </w:r>
-      <w:proofErr w:type="spellStart"/>
-      <w:r>
-        <w:t>newttwo</w:t>
-      </w:r>
-      <w:proofErr w:type="spellEnd"/>
-      <w:r>
-        <w:t>/Desktop</w:t>
-      </w:r>
-      <w:proofErr w:type="gramStart"/>
-      <w:r>
-        <w:t>:/</w:t>
-      </w:r>
-      <w:proofErr w:type="spellStart"/>
-      <w:proofErr w:type="gramEnd"/>
-      <w:r>
-        <w:t>dnif</w:t>
-      </w:r>
-      <w:proofErr w:type="spellEnd"/>
+        <w:t>Example: /home/newttwo/Desktop:/dnif</w:t>
+      </w:r>
     </w:p>
     <w:p>
       <w:pPr>
@@ -1751,23 +1612,8 @@
         <w:ind w:left="720"/>
         <w:jc w:val="both"/>
       </w:pPr>
-      <w:proofErr w:type="spellStart"/>
-      <w:proofErr w:type="gramStart"/>
-      <w:r>
-        <w:t>sudo</w:t>
-      </w:r>
-      <w:proofErr w:type="spellEnd"/>
-      <w:proofErr w:type="gramEnd"/>
-      <w:r>
-        <w:t xml:space="preserve"> </w:t>
-      </w:r>
-      <w:proofErr w:type="spellStart"/>
-      <w:r>
-        <w:t>docker</w:t>
-      </w:r>
-      <w:proofErr w:type="spellEnd"/>
-      <w:r>
-        <w:t>-compose up</w:t>
+      <w:r>
+        <w:t>sudo docker-compose up</w:t>
       </w:r>
     </w:p>
     <w:p>
@@ -1803,19 +1649,11 @@
       <w:r>
         <w:t xml:space="preserve"> and </w:t>
       </w:r>
-      <w:proofErr w:type="spellStart"/>
       <w:r>
         <w:rPr>
           <w:b/>
         </w:rPr>
-        <w:t>signature.bin</w:t>
-      </w:r>
-      <w:proofErr w:type="spellEnd"/>
-      <w:r>
-        <w:rPr>
-          <w:b/>
-        </w:rPr>
-        <w:t xml:space="preserve"> files</w:t>
+        <w:t>signature.bin files</w:t>
       </w:r>
       <w:r>
         <w:t xml:space="preserve"> attached in mail ( Title =DNIF - Getting Started)</w:t>
@@ -1847,23 +1685,7 @@
         <w:jc w:val="both"/>
       </w:pPr>
       <w:r>
-        <w:t xml:space="preserve">(if not able to move file open new terminal and write this command </w:t>
-      </w:r>
-      <w:proofErr w:type="spellStart"/>
-      <w:r>
-        <w:t>sudo</w:t>
-      </w:r>
-      <w:proofErr w:type="spellEnd"/>
-      <w:r>
-        <w:t xml:space="preserve"> </w:t>
-      </w:r>
-      <w:proofErr w:type="spellStart"/>
-      <w:r>
-        <w:t>chown</w:t>
-      </w:r>
-      <w:proofErr w:type="spellEnd"/>
-      <w:r>
-        <w:t xml:space="preserve"> -R $USER: $HOME)</w:t>
+        <w:t>(if not able to move file open new terminal and write this command sudo chown -R $USER: $HOME)</w:t>
       </w:r>
     </w:p>
     <w:p>
@@ -1976,12 +1798,12 @@
           <w:numId w:val="6"/>
         </w:numPr>
       </w:pPr>
-      <w:bookmarkStart w:id="6" w:name="_Toc513218399"/>
+      <w:bookmarkStart w:id="5" w:name="_Toc513329361"/>
       <w:r>
         <w:lastRenderedPageBreak/>
         <w:t>Final Step: Visit the Web Console</w:t>
       </w:r>
-      <w:bookmarkEnd w:id="6"/>
+      <w:bookmarkEnd w:id="5"/>
     </w:p>
     <w:p>
       <w:pPr>
@@ -2012,23 +1834,7 @@
         <w:jc w:val="both"/>
       </w:pPr>
       <w:r>
-        <w:t xml:space="preserve">Once the </w:t>
-      </w:r>
-      <w:proofErr w:type="spellStart"/>
-      <w:r>
-        <w:t>GAuth</w:t>
-      </w:r>
-      <w:proofErr w:type="spellEnd"/>
-      <w:r>
-        <w:t xml:space="preserve"> is added (the bar code icon besides </w:t>
-      </w:r>
-      <w:proofErr w:type="spellStart"/>
-      <w:r>
-        <w:t>omnibox’s</w:t>
-      </w:r>
-      <w:proofErr w:type="spellEnd"/>
-      <w:r>
-        <w:t xml:space="preserve"> right),</w:t>
+        <w:t>Once the GAuth is added (the bar code icon besides omnibox’s right),</w:t>
       </w:r>
     </w:p>
     <w:p>
@@ -2137,15 +1943,7 @@
         <w:t>Key:</w:t>
       </w:r>
       <w:r>
-        <w:t xml:space="preserve"> Provided in mail. Named as </w:t>
-      </w:r>
-      <w:proofErr w:type="spellStart"/>
-      <w:r>
-        <w:t>GAuth</w:t>
-      </w:r>
-      <w:proofErr w:type="spellEnd"/>
-      <w:r>
-        <w:t xml:space="preserve"> Key</w:t>
+        <w:t xml:space="preserve"> Provided in mail. Named as GAuth Key</w:t>
       </w:r>
     </w:p>
     <w:p>
@@ -2156,19 +1954,11 @@
       <w:r>
         <w:tab/>
       </w:r>
-      <w:proofErr w:type="spellStart"/>
       <w:r>
         <w:rPr>
           <w:b/>
         </w:rPr>
-        <w:t>DropDown</w:t>
-      </w:r>
-      <w:proofErr w:type="spellEnd"/>
-      <w:r>
-        <w:rPr>
-          <w:b/>
-        </w:rPr>
-        <w:t>:</w:t>
+        <w:t>DropDown:</w:t>
       </w:r>
       <w:r>
         <w:t xml:space="preserve"> Time Phased</w:t>
@@ -2214,15 +2004,7 @@
         <w:jc w:val="both"/>
       </w:pPr>
       <w:r>
-        <w:t xml:space="preserve">Login with credentials when first registered. And provide the </w:t>
-      </w:r>
-      <w:proofErr w:type="spellStart"/>
-      <w:r>
-        <w:t>GAuth</w:t>
-      </w:r>
-      <w:proofErr w:type="spellEnd"/>
-      <w:r>
-        <w:t xml:space="preserve"> key generated.</w:t>
+        <w:t>Login with credentials when first registered. And provide the GAuth key generated.</w:t>
       </w:r>
     </w:p>
     <w:p>
@@ -2340,23 +2122,16 @@
     </w:p>
     <w:p>
       <w:pPr>
-        <w:pStyle w:val="NoSpacing"/>
-        <w:pBdr>
-          <w:bottom w:val="single" w:sz="12" w:space="1" w:color="auto"/>
-        </w:pBdr>
-        <w:jc w:val="both"/>
-      </w:pPr>
-    </w:p>
-    <w:p>
-      <w:pPr>
         <w:pStyle w:val="Heading2"/>
       </w:pPr>
+      <w:bookmarkStart w:id="6" w:name="_GoBack"/>
+      <w:bookmarkEnd w:id="6"/>
     </w:p>
     <w:p>
       <w:pPr>
         <w:pStyle w:val="Heading2"/>
       </w:pPr>
-      <w:bookmarkStart w:id="7" w:name="_Toc513218400"/>
+      <w:bookmarkStart w:id="7" w:name="_Toc513329362"/>
       <w:r>
         <w:t>NOTES</w:t>
       </w:r>
@@ -2379,35 +2154,11 @@
           <w:b/>
         </w:rPr>
       </w:pPr>
-      <w:proofErr w:type="spellStart"/>
-      <w:proofErr w:type="gramStart"/>
       <w:r>
         <w:rPr>
           <w:b/>
         </w:rPr>
-        <w:t>sudo</w:t>
-      </w:r>
-      <w:proofErr w:type="spellEnd"/>
-      <w:proofErr w:type="gramEnd"/>
-      <w:r>
-        <w:rPr>
-          <w:b/>
-        </w:rPr>
-        <w:t xml:space="preserve"> apt-get install \ apt-transport-https \ </w:t>
-      </w:r>
-      <w:proofErr w:type="spellStart"/>
-      <w:r>
-        <w:rPr>
-          <w:b/>
-        </w:rPr>
-        <w:t>ca</w:t>
-      </w:r>
-      <w:proofErr w:type="spellEnd"/>
-      <w:r>
-        <w:rPr>
-          <w:b/>
-        </w:rPr>
-        <w:t>-certificates \ curl \ software-properties-common</w:t>
+        <w:t>sudo apt-get install \ apt-transport-https \ ca-certificates \ curl \ software-properties-common</w:t>
       </w:r>
     </w:p>
     <w:p>
@@ -2419,21 +2170,8 @@
         </w:numPr>
         <w:jc w:val="both"/>
       </w:pPr>
-      <w:proofErr w:type="gramStart"/>
-      <w:r>
-        <w:t>get</w:t>
-      </w:r>
-      <w:proofErr w:type="gramEnd"/>
-      <w:r>
-        <w:t xml:space="preserve"> packages via </w:t>
-      </w:r>
-      <w:proofErr w:type="spellStart"/>
-      <w:r>
-        <w:t>httpS</w:t>
-      </w:r>
-      <w:proofErr w:type="spellEnd"/>
-      <w:r>
-        <w:t xml:space="preserve"> protocol and prevent any kind of tampering</w:t>
+      <w:r>
+        <w:t>get packages via httpS protocol and prevent any kind of tampering</w:t>
       </w:r>
       <w:r>
         <w:t xml:space="preserve"> by an attacker during download.</w:t>
@@ -2448,32 +2186,14 @@
         </w:numPr>
         <w:jc w:val="both"/>
       </w:pPr>
-      <w:proofErr w:type="spellStart"/>
-      <w:r>
-        <w:t>Ca</w:t>
-      </w:r>
-      <w:proofErr w:type="spellEnd"/>
-      <w:r>
-        <w:t xml:space="preserve">-certificates </w:t>
-      </w:r>
-      <w:proofErr w:type="gramStart"/>
-      <w:r>
-        <w:t>helps</w:t>
-      </w:r>
-      <w:proofErr w:type="gramEnd"/>
-      <w:r>
-        <w:t xml:space="preserve"> in two way encryption</w:t>
-      </w:r>
-      <w:r>
-        <w:t xml:space="preserve">. It is a certificate which helps a client browser to trust DNIF server ecosystem. (Learn more about </w:t>
-      </w:r>
-      <w:proofErr w:type="spellStart"/>
-      <w:r>
-        <w:t>ca-certicates</w:t>
-      </w:r>
-      <w:proofErr w:type="spellEnd"/>
-      <w:r>
-        <w:t xml:space="preserve"> ONLINE)</w:t>
+      <w:r>
+        <w:t xml:space="preserve">Ca-certificates </w:t>
+      </w:r>
+      <w:r>
+        <w:t>helps in two way encryption</w:t>
+      </w:r>
+      <w:r>
+        <w:t>. It is a certificate which helps a client browser to trust DNIF server ecosystem. (Learn more about ca-certicates ONLINE)</w:t>
       </w:r>
     </w:p>
     <w:p>
@@ -2512,47 +2232,11 @@
           <w:b/>
         </w:rPr>
       </w:pPr>
-      <w:proofErr w:type="gramStart"/>
       <w:r>
         <w:rPr>
           <w:b/>
         </w:rPr>
-        <w:t>curl</w:t>
-      </w:r>
-      <w:proofErr w:type="gramEnd"/>
-      <w:r>
-        <w:rPr>
-          <w:b/>
-        </w:rPr>
-        <w:t xml:space="preserve"> -</w:t>
-      </w:r>
-      <w:proofErr w:type="spellStart"/>
-      <w:r>
-        <w:rPr>
-          <w:b/>
-        </w:rPr>
-        <w:t>fsSL</w:t>
-      </w:r>
-      <w:proofErr w:type="spellEnd"/>
-      <w:r>
-        <w:rPr>
-          <w:b/>
-        </w:rPr>
-        <w:t xml:space="preserve"> https://download.docker.com/linux/ubuntu/gpg | </w:t>
-      </w:r>
-      <w:proofErr w:type="spellStart"/>
-      <w:r>
-        <w:rPr>
-          <w:b/>
-        </w:rPr>
-        <w:t>sudo</w:t>
-      </w:r>
-      <w:proofErr w:type="spellEnd"/>
-      <w:r>
-        <w:rPr>
-          <w:b/>
-        </w:rPr>
-        <w:t xml:space="preserve"> apt-key add –</w:t>
+        <w:t>curl -fsSL https://download.docker.com/linux/ubuntu/gpg | sudo apt-key add –</w:t>
       </w:r>
     </w:p>
     <w:p>
@@ -2564,21 +2248,8 @@
         </w:numPr>
         <w:jc w:val="both"/>
       </w:pPr>
-      <w:proofErr w:type="gramStart"/>
-      <w:r>
-        <w:t>similar</w:t>
-      </w:r>
-      <w:proofErr w:type="gramEnd"/>
-      <w:r>
-        <w:t xml:space="preserve"> to </w:t>
-      </w:r>
-      <w:proofErr w:type="spellStart"/>
-      <w:r>
-        <w:t>Wget</w:t>
-      </w:r>
-      <w:proofErr w:type="spellEnd"/>
-      <w:r>
-        <w:t>. Used to dow</w:t>
+      <w:r>
+        <w:t>similar to Wget. Used to dow</w:t>
       </w:r>
       <w:r>
         <w:t>nload files, images, web pages.</w:t>
@@ -2598,21 +2269,11 @@
           <w:b/>
         </w:rPr>
       </w:pPr>
-      <w:proofErr w:type="spellStart"/>
-      <w:proofErr w:type="gramStart"/>
       <w:r>
         <w:rPr>
           <w:b/>
         </w:rPr>
-        <w:t>sudo</w:t>
-      </w:r>
-      <w:proofErr w:type="spellEnd"/>
-      <w:proofErr w:type="gramEnd"/>
-      <w:r>
-        <w:rPr>
-          <w:b/>
-        </w:rPr>
-        <w:t xml:space="preserve"> apt-get update</w:t>
+        <w:t>sudo apt-get update</w:t>
       </w:r>
     </w:p>
     <w:p>
@@ -4428,7 +4089,7 @@
 </file>
 
 <file path=customXml/itemProps1.xml><?xml version="1.0" encoding="utf-8"?>
-<ds:datastoreItem xmlns:ds="http://schemas.openxmlformats.org/officeDocument/2006/customXml" ds:itemID="{FA18FF16-DEC2-491D-948A-892AA06DADB7}">
+<ds:datastoreItem xmlns:ds="http://schemas.openxmlformats.org/officeDocument/2006/customXml" ds:itemID="{2A4A2CC3-681B-43EE-83B2-3880A038953E}">
   <ds:schemaRefs>
     <ds:schemaRef ds:uri="http://schemas.openxmlformats.org/officeDocument/2006/bibliography"/>
   </ds:schemaRefs>

</xml_diff>